<commit_message>
Cody Walker Final Project
</commit_message>
<xml_diff>
--- a/Project/Evolution Final Cody Walker.docx
+++ b/Project/Evolution Final Cody Walker.docx
@@ -128,6 +128,14 @@
           <w:szCs w:val="24"/>
         </w:rPr>
       </w:pPr>
+      <w:r>
+        <w:rPr>
+          <w:rFonts w:ascii="Times New Roman" w:hAnsi="Times New Roman" w:cs="Times New Roman"/>
+          <w:sz w:val="24"/>
+          <w:szCs w:val="24"/>
+        </w:rPr>
+        <w:t>Cody Walker</w:t>
+      </w:r>
     </w:p>
     <w:p>
       <w:pPr>
@@ -1740,15 +1748,15 @@
           <w:sz w:val="24"/>
           <w:szCs w:val="24"/>
         </w:rPr>
-        <w:t xml:space="preserve"> recorded </w:t>
-      </w:r>
-      <w:r>
-        <w:rPr>
-          <w:rFonts w:ascii="Times New Roman" w:hAnsi="Times New Roman" w:cs="Times New Roman"/>
-          <w:sz w:val="24"/>
-          <w:szCs w:val="24"/>
-        </w:rPr>
-        <w:t>were</w:t>
+        <w:t xml:space="preserve"> </w:t>
+      </w:r>
+      <w:r>
+        <w:rPr>
+          <w:rFonts w:ascii="Times New Roman" w:hAnsi="Times New Roman" w:cs="Times New Roman"/>
+          <w:sz w:val="24"/>
+          <w:szCs w:val="24"/>
+        </w:rPr>
+        <w:t>recorded</w:t>
       </w:r>
       <w:r>
         <w:rPr>
@@ -2111,7 +2119,15 @@
           <w:sz w:val="24"/>
           <w:szCs w:val="24"/>
         </w:rPr>
-        <w:t xml:space="preserve"> Using the function </w:t>
+        <w:t xml:space="preserve"> </w:t>
+      </w:r>
+      <w:r>
+        <w:rPr>
+          <w:rFonts w:ascii="Times New Roman" w:hAnsi="Times New Roman" w:cs="Times New Roman"/>
+          <w:sz w:val="24"/>
+          <w:szCs w:val="24"/>
+        </w:rPr>
+        <w:t xml:space="preserve"> </w:t>
       </w:r>
     </w:p>
     <w:p>
@@ -2595,7 +2611,23 @@
           <w:sz w:val="24"/>
           <w:szCs w:val="24"/>
         </w:rPr>
-        <w:t xml:space="preserve"> insecticide and reduced</w:t>
+        <w:t xml:space="preserve"> </w:t>
+      </w:r>
+      <w:r>
+        <w:rPr>
+          <w:rFonts w:ascii="Times New Roman" w:hAnsi="Times New Roman" w:cs="Times New Roman"/>
+          <w:sz w:val="24"/>
+          <w:szCs w:val="24"/>
+        </w:rPr>
+        <w:t xml:space="preserve">Sevin </w:t>
+      </w:r>
+      <w:r>
+        <w:rPr>
+          <w:rFonts w:ascii="Times New Roman" w:hAnsi="Times New Roman" w:cs="Times New Roman"/>
+          <w:sz w:val="24"/>
+          <w:szCs w:val="24"/>
+        </w:rPr>
+        <w:t>insecticide and reduced</w:t>
       </w:r>
       <w:r>
         <w:rPr>
@@ -3300,21 +3332,12 @@
       <w:r>
         <w:fldChar w:fldCharType="separate"/>
       </w:r>
-      <w:proofErr w:type="spellStart"/>
-      <w:r>
-        <w:rPr>
-          <w:rFonts w:ascii="Times New Roman" w:hAnsi="Times New Roman" w:cs="Times New Roman"/>
-          <w:sz w:val="24"/>
-        </w:rPr>
-        <w:t>Haan</w:t>
-      </w:r>
-      <w:proofErr w:type="spellEnd"/>
-      <w:r>
-        <w:rPr>
-          <w:rFonts w:ascii="Times New Roman" w:hAnsi="Times New Roman" w:cs="Times New Roman"/>
-          <w:sz w:val="24"/>
-        </w:rPr>
-        <w:t>, R. L., and D. K. Barnes. 1998. Inheritance of Pod Type, Stem Color, and Dwarf Growth Habit in Medicago polymorpha. Crop Science 38:cropsci1998.0011183X003800060025x.</w:t>
+      <w:r>
+        <w:rPr>
+          <w:rFonts w:ascii="Times New Roman" w:hAnsi="Times New Roman" w:cs="Times New Roman"/>
+          <w:sz w:val="24"/>
+        </w:rPr>
+        <w:t>Haan, R. L., and D. K. Barnes. 1998. Inheritance of Pod Type, Stem Color, and Dwarf Growth Habit in Medicago polymorpha. Crop Science 38:cropsci1998.0011183X003800060025x.</w:t>
       </w:r>
     </w:p>
     <w:p>
@@ -3781,6 +3804,7 @@
   <w:style w:type="character" w:default="1" w:styleId="DefaultParagraphFont">
     <w:name w:val="Default Paragraph Font"/>
     <w:uiPriority w:val="1"/>
+    <w:semiHidden/>
     <w:unhideWhenUsed/>
   </w:style>
   <w:style w:type="table" w:default="1" w:styleId="TableNormal">

</xml_diff>